<commit_message>
Big Pot Recipe comments
</commit_message>
<xml_diff>
--- a/Big Pot Recipes.docx
+++ b/Big Pot Recipes.docx
@@ -27,6 +27,63 @@
           </w:tcPr>
           <w:p>
             <w:r>
+              <w:t>2019/12/18</w:t>
+            </w:r>
+          </w:p>
+        </w:tc>
+        <w:tc>
+          <w:tcPr>
+            <w:tcW w:w="8208" w:type="dxa"/>
+          </w:tcPr>
+          <w:p>
+            <w:r>
+              <w:t>Red Skinned Potato Salad</w:t>
+            </w:r>
+            <w:bookmarkStart w:id="0" w:name="_GoBack"/>
+            <w:bookmarkEnd w:id="0"/>
+          </w:p>
+          <w:p>
+            <w:r>
+              <w:fldChar w:fldCharType="begin"/>
+            </w:r>
+            <w:r>
+              <w:instrText xml:space="preserve"> HYPERLINK "https://www.allrecipes.com/recipe/25155/red-skinned-potato-salad/print/?recipeType=Recipe&amp;servings=12&amp;isMetric=false" </w:instrText>
+            </w:r>
+            <w:r>
+              <w:fldChar w:fldCharType="separate"/>
+            </w:r>
+            <w:r>
+              <w:rPr>
+                <w:rStyle w:val="Hyperlink"/>
+              </w:rPr>
+              <w:t>https://www.allrecipes.com/recipe/25155/red-skinned-potato-salad/print/?recipeType=Recipe&amp;servings=12&amp;isMetric=false</w:t>
+            </w:r>
+            <w:r>
+              <w:fldChar w:fldCharType="end"/>
+            </w:r>
+          </w:p>
+        </w:tc>
+      </w:tr>
+    </w:tbl>
+    <w:p/>
+    <w:p/>
+    <w:tbl>
+      <w:tblPr>
+        <w:tblStyle w:val="TableGrid"/>
+        <w:tblW w:w="0" w:type="auto"/>
+        <w:tblLook w:val="04A0" w:firstRow="1" w:lastRow="0" w:firstColumn="1" w:lastColumn="0" w:noHBand="0" w:noVBand="1"/>
+      </w:tblPr>
+      <w:tblGrid>
+        <w:gridCol w:w="1368"/>
+        <w:gridCol w:w="8208"/>
+      </w:tblGrid>
+      <w:tr>
+        <w:tc>
+          <w:tcPr>
+            <w:tcW w:w="1368" w:type="dxa"/>
+          </w:tcPr>
+          <w:p>
+            <w:r>
               <w:t>11/27/2019</w:t>
             </w:r>
           </w:p>
@@ -107,8 +164,6 @@
             <w:r>
               <w:t>Cheese</w:t>
             </w:r>
-            <w:bookmarkStart w:id="0" w:name="_GoBack"/>
-            <w:bookmarkEnd w:id="0"/>
           </w:p>
         </w:tc>
       </w:tr>
@@ -454,12 +509,14 @@
               <w:rPr>
                 <w:rStyle w:val="Hyperlink"/>
               </w:rPr>
+              <w:lastRenderedPageBreak/>
               <w:t>10/28/2019 – Tricia wouldn’t eat, it was too greasy.  Try peeling skin off chicken next time.</w:t>
             </w:r>
           </w:p>
         </w:tc>
       </w:tr>
     </w:tbl>
+    <w:p/>
     <w:p/>
     <w:p/>
     <w:tbl>
@@ -609,6 +666,27 @@
             </w:r>
           </w:p>
           <w:p/>
+          <w:p>
+            <w:r>
+              <w:t xml:space="preserve">2019/12/03 </w:t>
+            </w:r>
+            <w:proofErr w:type="gramStart"/>
+            <w:r>
+              <w:t>-  Instead</w:t>
+            </w:r>
+            <w:proofErr w:type="gramEnd"/>
+            <w:r>
+              <w:t xml:space="preserve"> of Noodles, I used rice.  I also put in a half can of Tomato Sauce and ½ </w:t>
+            </w:r>
+            <w:proofErr w:type="spellStart"/>
+            <w:r>
+              <w:t>Rotel</w:t>
+            </w:r>
+            <w:proofErr w:type="spellEnd"/>
+            <w:r>
+              <w:t>.  Came out good.</w:t>
+            </w:r>
+          </w:p>
           <w:p>
             <w:r>
               <w:t>06/11/2019 – Boil Carrots and Celery for 10 minutes before putting in Noodles. Boil with Noodles for 30 minutes.</w:t>
@@ -904,7 +982,6 @@
                 <w:sz w:val="16"/>
                 <w:szCs w:val="16"/>
               </w:rPr>
-              <w:lastRenderedPageBreak/>
               <w:t>2 medium onions, roughly diced</w:t>
             </w:r>
           </w:p>
@@ -1914,7 +1991,6 @@
           </w:tcPr>
           <w:p>
             <w:r>
-              <w:lastRenderedPageBreak/>
               <w:t>09/22/2018</w:t>
             </w:r>
           </w:p>
@@ -3163,6 +3239,7 @@
                 <w:sz w:val="21"/>
                 <w:szCs w:val="21"/>
               </w:rPr>
+              <w:lastRenderedPageBreak/>
               <w:t>then throw in the cilantro, give it a good stir, then cover again and let it simmer for about 2 minutes.</w:t>
             </w:r>
           </w:p>
@@ -3229,7 +3306,6 @@
           </w:tcPr>
           <w:p>
             <w:r>
-              <w:lastRenderedPageBreak/>
               <w:t>08/11/2018</w:t>
             </w:r>
           </w:p>
@@ -8674,7 +8750,7 @@
 </file>
 
 <file path=customXml/itemProps1.xml><?xml version="1.0" encoding="utf-8"?>
-<ds:datastoreItem xmlns:ds="http://schemas.openxmlformats.org/officeDocument/2006/customXml" ds:itemID="{4CD5B951-1341-46CA-831D-C157A0662C1F}">
+<ds:datastoreItem xmlns:ds="http://schemas.openxmlformats.org/officeDocument/2006/customXml" ds:itemID="{73B1751C-F100-4296-9042-20B68E0E6570}">
   <ds:schemaRefs>
     <ds:schemaRef ds:uri="http://schemas.openxmlformats.org/officeDocument/2006/bibliography"/>
   </ds:schemaRefs>

</xml_diff>